<commit_message>
update link Coursera S6
</commit_message>
<xml_diff>
--- a/2024, Semester 6/ENW492c/Coursera Links & Source.docx
+++ b/2024, Semester 6/ENW492c/Coursera Links & Source.docx
@@ -499,6 +499,14 @@
         </w:rPr>
         <w:t xml:space="preserve"> </w:t>
       </w:r>
+      <w:hyperlink r:id="rId11" w:history="1">
+        <w:r>
+          <w:rPr>
+            <w:rStyle w:val="Hyperlink"/>
+          </w:rPr>
+          <w:t>ENW409c Flashcards | Quizlet</w:t>
+        </w:r>
+      </w:hyperlink>
     </w:p>
     <w:p/>
     <w:p>

</xml_diff>